<commit_message>
Fix images error in documentation
</commit_message>
<xml_diff>
--- a/KitProg_Scope.docx
+++ b/KitProg_Scope.docx
@@ -3,8 +3,6 @@
 <w:document xmlns:wpc="http://schemas.microsoft.com/office/word/2010/wordprocessingCanvas" xmlns:cx="http://schemas.microsoft.com/office/drawing/2014/chartex" xmlns:cx1="http://schemas.microsoft.com/office/drawing/2015/9/8/chartex" xmlns:cx2="http://schemas.microsoft.com/office/drawing/2015/10/21/chartex" xmlns:cx3="http://schemas.microsoft.com/office/drawing/2016/5/9/chartex" xmlns:cx4="http://schemas.microsoft.com/office/drawing/2016/5/10/chartex" xmlns:cx5="http://schemas.microsoft.com/office/drawing/2016/5/11/chartex" xmlns:cx6="http://schemas.microsoft.com/office/drawing/2016/5/12/chartex" xmlns:cx7="http://schemas.microsoft.com/office/drawing/2016/5/13/chartex" xmlns:cx8="http://schemas.microsoft.com/office/drawing/2016/5/14/chartex" xmlns:mc="http://schemas.openxmlformats.org/markup-compatibility/2006" xmlns:aink="http://schemas.microsoft.com/office/drawing/2016/ink" xmlns:am3d="http://schemas.microsoft.com/office/drawing/2017/model3d" xmlns:o="urn:schemas-microsoft-com:office:office" xmlns:r="http://schemas.openxmlformats.org/officeDocument/2006/relationships" xmlns:m="http://schemas.openxmlformats.org/officeDocument/2006/math" xmlns:v="urn:schemas-microsoft-com:vml" xmlns:wp14="http://schemas.microsoft.com/office/word/2010/wordprocessingDrawing" xmlns:wp="http://schemas.openxmlformats.org/drawingml/2006/wordprocessingDrawing" xmlns:w10="urn:schemas-microsoft-com:office:word" xmlns:w="http://schemas.openxmlformats.org/wordprocessingml/2006/main" xmlns:w14="http://schemas.microsoft.com/office/word/2010/wordml" xmlns:w15="http://schemas.microsoft.com/office/word/2012/wordml" xmlns:w16cid="http://schemas.microsoft.com/office/word/2016/wordml/cid" xmlns:w16se="http://schemas.microsoft.com/office/word/2015/wordml/symex" xmlns:wpg="http://schemas.microsoft.com/office/word/2010/wordprocessingGroup" xmlns:wpi="http://schemas.microsoft.com/office/word/2010/wordprocessingInk" xmlns:wne="http://schemas.microsoft.com/office/word/2006/wordml" xmlns:wps="http://schemas.microsoft.com/office/word/2010/wordprocessingShape" mc:Ignorable="w14 w15 w16se w16cid wp14">
   <w:body>
     <w:p>
-      <w:bookmarkStart w:id="0" w:name="_GoBack"/>
-      <w:bookmarkEnd w:id="0"/>
       <w:r>
         <w:t>These</w:t>
       </w:r>
@@ -295,9 +293,80 @@
           <w:noProof/>
         </w:rPr>
         <w:drawing>
-          <wp:inline distT="0" distB="0" distL="0" distR="0" wp14:anchorId="48FB130D" wp14:editId="0AEB21B8">
-            <wp:extent cx="5749042" cy="421419"/>
+          <wp:inline distT="0" distB="0" distL="0" distR="0" wp14:anchorId="7D335E8D" wp14:editId="36BF2FC0">
+            <wp:extent cx="4516341" cy="476599"/>
             <wp:effectExtent l="0" t="0" r="0" b="0"/>
+            <wp:docPr id="5" name="Picture 5"/>
+            <wp:cNvGraphicFramePr>
+              <a:graphicFrameLocks xmlns:a="http://schemas.openxmlformats.org/drawingml/2006/main" noChangeAspect="1"/>
+            </wp:cNvGraphicFramePr>
+            <a:graphic xmlns:a="http://schemas.openxmlformats.org/drawingml/2006/main">
+              <a:graphicData uri="http://schemas.openxmlformats.org/drawingml/2006/picture">
+                <pic:pic xmlns:pic="http://schemas.openxmlformats.org/drawingml/2006/picture">
+                  <pic:nvPicPr>
+                    <pic:cNvPr id="1" name=""/>
+                    <pic:cNvPicPr/>
+                  </pic:nvPicPr>
+                  <pic:blipFill>
+                    <a:blip r:embed="rId6"/>
+                    <a:stretch>
+                      <a:fillRect/>
+                    </a:stretch>
+                  </pic:blipFill>
+                  <pic:spPr>
+                    <a:xfrm>
+                      <a:off x="0" y="0"/>
+                      <a:ext cx="4628726" cy="488459"/>
+                    </a:xfrm>
+                    <a:prstGeom prst="rect">
+                      <a:avLst/>
+                    </a:prstGeom>
+                  </pic:spPr>
+                </pic:pic>
+              </a:graphicData>
+            </a:graphic>
+          </wp:inline>
+        </w:drawing>
+      </w:r>
+    </w:p>
+    <w:p>
+      <w:r>
+        <w:t xml:space="preserve">If the result </w:t>
+      </w:r>
+      <w:r>
+        <w:t>indicates KitProg2 or KitProg3,</w:t>
+      </w:r>
+      <w:r>
+        <w:t xml:space="preserve"> </w:t>
+      </w:r>
+      <w:r>
+        <w:t xml:space="preserve">you have </w:t>
+      </w:r>
+      <w:r>
+        <w:t xml:space="preserve">firmware which supports dual applications. Follow the instructions </w:t>
+      </w:r>
+      <w:r>
+        <w:t xml:space="preserve">in the KitProg2/KitProg3 section </w:t>
+      </w:r>
+      <w:r>
+        <w:t xml:space="preserve">to load the scope </w:t>
+      </w:r>
+      <w:r>
+        <w:t xml:space="preserve">firmware </w:t>
+      </w:r>
+      <w:r>
+        <w:t>as a secondary application.</w:t>
+      </w:r>
+    </w:p>
+    <w:p>
+      <w:r>
+        <w:rPr>
+          <w:noProof/>
+        </w:rPr>
+        <w:drawing>
+          <wp:inline distT="0" distB="0" distL="0" distR="0" wp14:anchorId="49DC257B" wp14:editId="48FC6AB5">
+            <wp:extent cx="6095040" cy="468172"/>
+            <wp:effectExtent l="0" t="0" r="1270" b="8255"/>
             <wp:docPr id="2" name="Picture 2"/>
             <wp:cNvGraphicFramePr>
               <a:graphicFrameLocks xmlns:a="http://schemas.openxmlformats.org/drawingml/2006/main" noChangeAspect="1"/>
@@ -310,14 +379,14 @@
                     <pic:cNvPicPr/>
                   </pic:nvPicPr>
                   <pic:blipFill rotWithShape="1">
-                    <a:blip r:embed="rId6"/>
-                    <a:srcRect r="13849"/>
+                    <a:blip r:embed="rId7"/>
+                    <a:srcRect r="17860"/>
                     <a:stretch/>
                   </pic:blipFill>
                   <pic:spPr bwMode="auto">
                     <a:xfrm>
                       <a:off x="0" y="0"/>
-                      <a:ext cx="5935918" cy="435117"/>
+                      <a:ext cx="6415385" cy="492778"/>
                     </a:xfrm>
                     <a:prstGeom prst="rect">
                       <a:avLst/>
@@ -340,31 +409,13 @@
     </w:p>
     <w:p>
       <w:r>
-        <w:t xml:space="preserve">If the result </w:t>
-      </w:r>
-      <w:r>
-        <w:t>indicates KitProg2 or KitProg3,</w:t>
-      </w:r>
-      <w:r>
-        <w:t xml:space="preserve"> </w:t>
-      </w:r>
-      <w:r>
-        <w:t xml:space="preserve">you have </w:t>
-      </w:r>
-      <w:r>
-        <w:t xml:space="preserve">firmware which supports dual applications. Follow the instructions </w:t>
-      </w:r>
-      <w:r>
-        <w:t xml:space="preserve">in the KitProg2/KitProg3 section </w:t>
-      </w:r>
-      <w:r>
-        <w:t xml:space="preserve">to load the scope </w:t>
-      </w:r>
-      <w:r>
-        <w:t xml:space="preserve">firmware </w:t>
-      </w:r>
-      <w:r>
-        <w:t>as a secondary application.</w:t>
+        <w:t xml:space="preserve">In either case, if </w:t>
+      </w:r>
+      <w:r>
+        <w:t>you see a message that your</w:t>
+      </w:r>
+      <w:r>
+        <w:t xml:space="preserve"> firmware is out-of-date, you should navigate to the Utilities tab and click Update so that you are starting from the most recent version.</w:t>
       </w:r>
     </w:p>
     <w:p>
@@ -373,62 +424,9 @@
           <w:noProof/>
         </w:rPr>
         <w:drawing>
-          <wp:inline distT="0" distB="0" distL="0" distR="0" wp14:anchorId="0A1887FB" wp14:editId="1CCF0411">
-            <wp:extent cx="4516341" cy="476599"/>
-            <wp:effectExtent l="0" t="0" r="0" b="0"/>
-            <wp:docPr id="5" name="Picture 5"/>
-            <wp:cNvGraphicFramePr>
-              <a:graphicFrameLocks xmlns:a="http://schemas.openxmlformats.org/drawingml/2006/main" noChangeAspect="1"/>
-            </wp:cNvGraphicFramePr>
-            <a:graphic xmlns:a="http://schemas.openxmlformats.org/drawingml/2006/main">
-              <a:graphicData uri="http://schemas.openxmlformats.org/drawingml/2006/picture">
-                <pic:pic xmlns:pic="http://schemas.openxmlformats.org/drawingml/2006/picture">
-                  <pic:nvPicPr>
-                    <pic:cNvPr id="1" name=""/>
-                    <pic:cNvPicPr/>
-                  </pic:nvPicPr>
-                  <pic:blipFill>
-                    <a:blip r:embed="rId7"/>
-                    <a:stretch>
-                      <a:fillRect/>
-                    </a:stretch>
-                  </pic:blipFill>
-                  <pic:spPr>
-                    <a:xfrm>
-                      <a:off x="0" y="0"/>
-                      <a:ext cx="4628726" cy="488459"/>
-                    </a:xfrm>
-                    <a:prstGeom prst="rect">
-                      <a:avLst/>
-                    </a:prstGeom>
-                  </pic:spPr>
-                </pic:pic>
-              </a:graphicData>
-            </a:graphic>
-          </wp:inline>
-        </w:drawing>
-      </w:r>
-    </w:p>
-    <w:p>
-      <w:r>
-        <w:t xml:space="preserve">In either case, if </w:t>
-      </w:r>
-      <w:r>
-        <w:t>you see a message that your</w:t>
-      </w:r>
-      <w:r>
-        <w:t xml:space="preserve"> firmware is out-of-date, you should navigate to the Utilities tab and click Update so that you are starting from the most recent version.</w:t>
-      </w:r>
-    </w:p>
-    <w:p>
-      <w:r>
-        <w:rPr>
-          <w:noProof/>
-        </w:rPr>
-        <w:drawing>
-          <wp:inline distT="0" distB="0" distL="0" distR="0" wp14:anchorId="3010BE30" wp14:editId="6636A724">
-            <wp:extent cx="5277472" cy="421419"/>
-            <wp:effectExtent l="0" t="0" r="0" b="0"/>
+          <wp:inline distT="0" distB="0" distL="0" distR="0" wp14:anchorId="3010BE30" wp14:editId="199F1119">
+            <wp:extent cx="5884614" cy="469900"/>
+            <wp:effectExtent l="0" t="0" r="1905" b="6350"/>
             <wp:docPr id="9" name="Picture 9"/>
             <wp:cNvGraphicFramePr>
               <a:graphicFrameLocks xmlns:a="http://schemas.openxmlformats.org/drawingml/2006/main" noChangeAspect="1"/>
@@ -448,7 +446,7 @@
                   <pic:spPr bwMode="auto">
                     <a:xfrm>
                       <a:off x="0" y="0"/>
-                      <a:ext cx="5431896" cy="433750"/>
+                      <a:ext cx="6192394" cy="494477"/>
                     </a:xfrm>
                     <a:prstGeom prst="rect">
                       <a:avLst/>
@@ -2167,6 +2165,7 @@
           <w:rFonts w:ascii="Source Sans Pro" w:hAnsi="Source Sans Pro"/>
         </w:rPr>
       </w:pPr>
+      <w:bookmarkStart w:id="0" w:name="_GoBack"/>
       <w:r>
         <w:rPr>
           <w:noProof/>
@@ -2207,6 +2206,7 @@
           </wp:inline>
         </w:drawing>
       </w:r>
+      <w:bookmarkEnd w:id="0"/>
       <w:r>
         <w:rPr>
           <w:rFonts w:ascii="Source Sans Pro" w:hAnsi="Source Sans Pro"/>
@@ -3432,7 +3432,7 @@
 </file>
 
 <file path=customXml/itemProps1.xml><?xml version="1.0" encoding="utf-8"?>
-<ds:datastoreItem xmlns:ds="http://schemas.openxmlformats.org/officeDocument/2006/customXml" ds:itemID="{D9937EB4-941A-494D-9A8D-9930F9FA416C}">
+<ds:datastoreItem xmlns:ds="http://schemas.openxmlformats.org/officeDocument/2006/customXml" ds:itemID="{3503DBDF-F423-412B-9AFA-E80968BE3834}">
   <ds:schemaRefs>
     <ds:schemaRef ds:uri="http://schemas.openxmlformats.org/officeDocument/2006/bibliography"/>
   </ds:schemaRefs>

</xml_diff>